<commit_message>
updated usability test plan
</commit_message>
<xml_diff>
--- a/docs/usability/UsabilityTestPlan.docx
+++ b/docs/usability/UsabilityTestPlan.docx
@@ -1144,13 +1144,23 @@
                 <w:szCs w:val="24"/>
               </w:rPr>
             </w:pPr>
+            <w:proofErr w:type="spellStart"/>
             <w:r>
               <w:rPr>
                 <w:rFonts w:ascii="Times New Roman" w:eastAsia="Times New Roman" w:hAnsi="Times New Roman" w:cs="Times New Roman"/>
                 <w:sz w:val="24"/>
                 <w:szCs w:val="24"/>
               </w:rPr>
-              <w:t>Yashwanth, Sanjeev</w:t>
+              <w:t>Yashwanth</w:t>
+            </w:r>
+            <w:proofErr w:type="spellEnd"/>
+            <w:r>
+              <w:rPr>
+                <w:rFonts w:ascii="Times New Roman" w:eastAsia="Times New Roman" w:hAnsi="Times New Roman" w:cs="Times New Roman"/>
+                <w:sz w:val="24"/>
+                <w:szCs w:val="24"/>
+              </w:rPr>
+              <w:t>, Sanjeev</w:t>
             </w:r>
           </w:p>
         </w:tc>
@@ -1224,14 +1234,34 @@
                 <w:szCs w:val="24"/>
               </w:rPr>
             </w:pPr>
+            <w:proofErr w:type="spellStart"/>
             <w:r>
               <w:rPr>
                 <w:rFonts w:ascii="Times New Roman" w:eastAsia="Times New Roman" w:hAnsi="Times New Roman" w:cs="Times New Roman"/>
                 <w:sz w:val="24"/>
                 <w:szCs w:val="24"/>
               </w:rPr>
-              <w:t>Spandana, Pushpak</w:t>
-            </w:r>
+              <w:t>Spandana</w:t>
+            </w:r>
+            <w:proofErr w:type="spellEnd"/>
+            <w:r>
+              <w:rPr>
+                <w:rFonts w:ascii="Times New Roman" w:eastAsia="Times New Roman" w:hAnsi="Times New Roman" w:cs="Times New Roman"/>
+                <w:sz w:val="24"/>
+                <w:szCs w:val="24"/>
+              </w:rPr>
+              <w:t xml:space="preserve">, </w:t>
+            </w:r>
+            <w:proofErr w:type="spellStart"/>
+            <w:r>
+              <w:rPr>
+                <w:rFonts w:ascii="Times New Roman" w:eastAsia="Times New Roman" w:hAnsi="Times New Roman" w:cs="Times New Roman"/>
+                <w:sz w:val="24"/>
+                <w:szCs w:val="24"/>
+              </w:rPr>
+              <w:t>Pushpak</w:t>
+            </w:r>
+            <w:proofErr w:type="spellEnd"/>
           </w:p>
         </w:tc>
       </w:tr>
@@ -1304,13 +1334,23 @@
                 <w:szCs w:val="24"/>
               </w:rPr>
             </w:pPr>
+            <w:proofErr w:type="spellStart"/>
             <w:r>
               <w:rPr>
                 <w:rFonts w:ascii="Times New Roman" w:eastAsia="Times New Roman" w:hAnsi="Times New Roman" w:cs="Times New Roman"/>
                 <w:sz w:val="24"/>
                 <w:szCs w:val="24"/>
               </w:rPr>
-              <w:t>Nandeesh, Naveen</w:t>
+              <w:t>Nandeesh</w:t>
+            </w:r>
+            <w:proofErr w:type="spellEnd"/>
+            <w:r>
+              <w:rPr>
+                <w:rFonts w:ascii="Times New Roman" w:eastAsia="Times New Roman" w:hAnsi="Times New Roman" w:cs="Times New Roman"/>
+                <w:sz w:val="24"/>
+                <w:szCs w:val="24"/>
+              </w:rPr>
+              <w:t>, Naveen</w:t>
             </w:r>
             <w:r>
               <w:rPr>
@@ -2086,7 +2126,27 @@
                 <w:sz w:val="24"/>
                 <w:szCs w:val="24"/>
               </w:rPr>
-              <w:t>(hh:mm:ss)</w:t>
+              <w:t>(</w:t>
+            </w:r>
+            <w:proofErr w:type="spellStart"/>
+            <w:r>
+              <w:rPr>
+                <w:rFonts w:ascii="Times New Roman" w:hAnsi="Times New Roman" w:cs="Times New Roman"/>
+                <w:b/>
+                <w:sz w:val="24"/>
+                <w:szCs w:val="24"/>
+              </w:rPr>
+              <w:t>hh:mm:ss</w:t>
+            </w:r>
+            <w:proofErr w:type="spellEnd"/>
+            <w:r>
+              <w:rPr>
+                <w:rFonts w:ascii="Times New Roman" w:hAnsi="Times New Roman" w:cs="Times New Roman"/>
+                <w:b/>
+                <w:sz w:val="24"/>
+                <w:szCs w:val="24"/>
+              </w:rPr>
+              <w:t>)</w:t>
             </w:r>
           </w:p>
         </w:tc>
@@ -2129,7 +2189,27 @@
                 <w:sz w:val="24"/>
                 <w:szCs w:val="24"/>
               </w:rPr>
-              <w:t>(hh:mm:ss)</w:t>
+              <w:t>(</w:t>
+            </w:r>
+            <w:proofErr w:type="spellStart"/>
+            <w:r>
+              <w:rPr>
+                <w:rFonts w:ascii="Times New Roman" w:hAnsi="Times New Roman" w:cs="Times New Roman"/>
+                <w:b/>
+                <w:sz w:val="24"/>
+                <w:szCs w:val="24"/>
+              </w:rPr>
+              <w:t>hh:mm:ss</w:t>
+            </w:r>
+            <w:proofErr w:type="spellEnd"/>
+            <w:r>
+              <w:rPr>
+                <w:rFonts w:ascii="Times New Roman" w:hAnsi="Times New Roman" w:cs="Times New Roman"/>
+                <w:b/>
+                <w:sz w:val="24"/>
+                <w:szCs w:val="24"/>
+              </w:rPr>
+              <w:t>)</w:t>
             </w:r>
           </w:p>
         </w:tc>
@@ -4612,7 +4692,7 @@
                 <w:sz w:val="24"/>
                 <w:szCs w:val="24"/>
               </w:rPr>
-              <w:t>Not able to see user guide</w:t>
+              <w:t>Emergency button doesn’t work</w:t>
             </w:r>
           </w:p>
         </w:tc>
@@ -4631,6 +4711,7 @@
             <w:r>
               <w:rPr>
                 <w:rFonts w:ascii="Times New Roman" w:hAnsi="Times New Roman" w:cs="Times New Roman"/>
+                <w:color w:val="000000" w:themeColor="text1"/>
                 <w:sz w:val="24"/>
                 <w:szCs w:val="24"/>
               </w:rPr>
@@ -4674,78 +4755,61 @@
                 <w:szCs w:val="24"/>
               </w:rPr>
             </w:pPr>
-            <w:r>
-              <w:rPr>
-                <w:rFonts w:ascii="Times New Roman" w:hAnsi="Times New Roman" w:cs="Times New Roman"/>
-                <w:sz w:val="24"/>
-                <w:szCs w:val="24"/>
-              </w:rPr>
-              <w:t>Emergency button doesn’t work</w:t>
-            </w:r>
+          </w:p>
+        </w:tc>
+        <w:tc>
+          <w:tcPr>
+            <w:tcW w:w="3606" w:type="dxa"/>
+          </w:tcPr>
+          <w:p>
+            <w:pPr>
+              <w:rPr>
+                <w:rFonts w:ascii="Times New Roman" w:hAnsi="Times New Roman" w:cs="Times New Roman"/>
+                <w:color w:val="00B050"/>
+                <w:sz w:val="24"/>
+                <w:szCs w:val="24"/>
+              </w:rPr>
+            </w:pPr>
+          </w:p>
+        </w:tc>
+      </w:tr>
+      <w:tr>
+        <w:tc>
+          <w:tcPr>
+            <w:tcW w:w="714" w:type="dxa"/>
+          </w:tcPr>
+          <w:p>
+            <w:pPr>
+              <w:rPr>
+                <w:rFonts w:ascii="Times New Roman" w:hAnsi="Times New Roman" w:cs="Times New Roman"/>
+                <w:sz w:val="24"/>
+                <w:szCs w:val="24"/>
+              </w:rPr>
+            </w:pPr>
+            <w:r>
+              <w:rPr>
+                <w:rFonts w:ascii="Times New Roman" w:hAnsi="Times New Roman" w:cs="Times New Roman"/>
+                <w:sz w:val="24"/>
+                <w:szCs w:val="24"/>
+              </w:rPr>
+              <w:t>3</w:t>
+            </w:r>
+          </w:p>
+        </w:tc>
+        <w:tc>
+          <w:tcPr>
+            <w:tcW w:w="3608" w:type="dxa"/>
+          </w:tcPr>
+          <w:p>
+            <w:pPr>
+              <w:rPr>
+                <w:rFonts w:ascii="Times New Roman" w:hAnsi="Times New Roman" w:cs="Times New Roman"/>
+                <w:sz w:val="24"/>
+                <w:szCs w:val="24"/>
+              </w:rPr>
+            </w:pPr>
             <w:bookmarkStart w:id="0" w:name="_GoBack"/>
             <w:bookmarkEnd w:id="0"/>
-          </w:p>
-        </w:tc>
-        <w:tc>
-          <w:tcPr>
-            <w:tcW w:w="3606" w:type="dxa"/>
-          </w:tcPr>
-          <w:p>
-            <w:pPr>
-              <w:rPr>
-                <w:rFonts w:ascii="Times New Roman" w:hAnsi="Times New Roman" w:cs="Times New Roman"/>
-                <w:color w:val="00B050"/>
-                <w:sz w:val="24"/>
-                <w:szCs w:val="24"/>
-              </w:rPr>
-            </w:pPr>
-            <w:r>
-              <w:rPr>
-                <w:rFonts w:ascii="Times New Roman" w:hAnsi="Times New Roman" w:cs="Times New Roman"/>
-                <w:color w:val="000000" w:themeColor="text1"/>
-                <w:sz w:val="24"/>
-                <w:szCs w:val="24"/>
-              </w:rPr>
-              <w:t>Found</w:t>
-            </w:r>
-          </w:p>
-        </w:tc>
-      </w:tr>
-      <w:tr>
-        <w:tc>
-          <w:tcPr>
-            <w:tcW w:w="714" w:type="dxa"/>
-          </w:tcPr>
-          <w:p>
-            <w:pPr>
-              <w:rPr>
-                <w:rFonts w:ascii="Times New Roman" w:hAnsi="Times New Roman" w:cs="Times New Roman"/>
-                <w:sz w:val="24"/>
-                <w:szCs w:val="24"/>
-              </w:rPr>
-            </w:pPr>
-            <w:r>
-              <w:rPr>
-                <w:rFonts w:ascii="Times New Roman" w:hAnsi="Times New Roman" w:cs="Times New Roman"/>
-                <w:sz w:val="24"/>
-                <w:szCs w:val="24"/>
-              </w:rPr>
-              <w:t>3</w:t>
-            </w:r>
-          </w:p>
-        </w:tc>
-        <w:tc>
-          <w:tcPr>
-            <w:tcW w:w="3608" w:type="dxa"/>
-          </w:tcPr>
-          <w:p>
-            <w:pPr>
-              <w:rPr>
-                <w:rFonts w:ascii="Times New Roman" w:hAnsi="Times New Roman" w:cs="Times New Roman"/>
-                <w:sz w:val="24"/>
-                <w:szCs w:val="24"/>
-              </w:rPr>
-            </w:pPr>
           </w:p>
         </w:tc>
         <w:tc>

</xml_diff>